<commit_message>
Update safe state as recommended by reviewer
</commit_message>
<xml_diff>
--- a/Template_Files/nrghike04_TechnicalSafetyConcept_LaneAssistance_Template.docx
+++ b/Template_Files/nrghike04_TechnicalSafetyConcept_LaneAssistance_Template.docx
@@ -1,6 +1,6 @@
 
 <file path=word/document.xml><?xml version="1.0" encoding="utf-8"?>
-<w:document xmlns:wpc="http://schemas.microsoft.com/office/word/2010/wordprocessingCanvas" xmlns:mc="http://schemas.openxmlformats.org/markup-compatibility/2006" xmlns:o="urn:schemas-microsoft-com:office:office" xmlns:r="http://schemas.openxmlformats.org/officeDocument/2006/relationships" xmlns:m="http://schemas.openxmlformats.org/officeDocument/2006/math" xmlns:v="urn:schemas-microsoft-com:vml" xmlns:wp14="http://schemas.microsoft.com/office/word/2010/wordprocessingDrawing" xmlns:wp="http://schemas.openxmlformats.org/drawingml/2006/wordprocessingDrawing" xmlns:w10="urn:schemas-microsoft-com:office:word" xmlns:w="http://schemas.openxmlformats.org/wordprocessingml/2006/main" xmlns:w14="http://schemas.microsoft.com/office/word/2010/wordml" xmlns:w15="http://schemas.microsoft.com/office/word/2012/wordml" xmlns:wpg="http://schemas.microsoft.com/office/word/2010/wordprocessingGroup" xmlns:wpi="http://schemas.microsoft.com/office/word/2010/wordprocessingInk" xmlns:wne="http://schemas.microsoft.com/office/word/2006/wordml" xmlns:wps="http://schemas.microsoft.com/office/word/2010/wordprocessingShape" mc:Ignorable="w14 w15 wp14">
+<w:document xmlns:wpc="http://schemas.microsoft.com/office/word/2010/wordprocessingCanvas" xmlns:cx="http://schemas.microsoft.com/office/drawing/2014/chartex" xmlns:cx1="http://schemas.microsoft.com/office/drawing/2015/9/8/chartex" xmlns:cx2="http://schemas.microsoft.com/office/drawing/2015/10/21/chartex" xmlns:cx3="http://schemas.microsoft.com/office/drawing/2016/5/9/chartex" xmlns:cx4="http://schemas.microsoft.com/office/drawing/2016/5/10/chartex" xmlns:cx5="http://schemas.microsoft.com/office/drawing/2016/5/11/chartex" xmlns:cx6="http://schemas.microsoft.com/office/drawing/2016/5/12/chartex" xmlns:cx7="http://schemas.microsoft.com/office/drawing/2016/5/13/chartex" xmlns:cx8="http://schemas.microsoft.com/office/drawing/2016/5/14/chartex" xmlns:mc="http://schemas.openxmlformats.org/markup-compatibility/2006" xmlns:aink="http://schemas.microsoft.com/office/drawing/2016/ink" xmlns:am3d="http://schemas.microsoft.com/office/drawing/2017/model3d" xmlns:o="urn:schemas-microsoft-com:office:office" xmlns:r="http://schemas.openxmlformats.org/officeDocument/2006/relationships" xmlns:m="http://schemas.openxmlformats.org/officeDocument/2006/math" xmlns:v="urn:schemas-microsoft-com:vml" xmlns:wp14="http://schemas.microsoft.com/office/word/2010/wordprocessingDrawing" xmlns:wp="http://schemas.openxmlformats.org/drawingml/2006/wordprocessingDrawing" xmlns:w10="urn:schemas-microsoft-com:office:word" xmlns:w="http://schemas.openxmlformats.org/wordprocessingml/2006/main" xmlns:w14="http://schemas.microsoft.com/office/word/2010/wordml" xmlns:w15="http://schemas.microsoft.com/office/word/2012/wordml" xmlns:w16cid="http://schemas.microsoft.com/office/word/2016/wordml/cid" xmlns:w16se="http://schemas.microsoft.com/office/word/2015/wordml/symex" xmlns:wpg="http://schemas.microsoft.com/office/word/2010/wordprocessingGroup" xmlns:wpi="http://schemas.microsoft.com/office/word/2010/wordprocessingInk" xmlns:wne="http://schemas.microsoft.com/office/word/2006/wordml" xmlns:wps="http://schemas.microsoft.com/office/word/2010/wordprocessingShape" mc:Ignorable="w14 w15 w16se w16cid wp14">
   <w:body>
     <w:p>
       <w:pPr>
@@ -22,7 +22,7 @@
           <w:lang w:val="en-US"/>
         </w:rPr>
         <w:drawing>
-          <wp:anchor distT="0" distB="0" distL="0" distR="0" simplePos="0" relativeHeight="251658240" behindDoc="0" locked="0" layoutInCell="1" hidden="0" allowOverlap="1">
+          <wp:anchor distT="0" distB="0" distL="0" distR="0" simplePos="0" relativeHeight="251658240" behindDoc="0" locked="0" layoutInCell="1" hidden="0" allowOverlap="1" wp14:anchorId="5C304573" wp14:editId="42E52A96">
             <wp:simplePos x="0" y="0"/>
             <wp:positionH relativeFrom="margin">
               <wp:posOffset>4524375</wp:posOffset>
@@ -71,7 +71,7 @@
           <w:lang w:val="en-US"/>
         </w:rPr>
         <w:drawing>
-          <wp:anchor distT="0" distB="0" distL="114300" distR="114300" simplePos="0" relativeHeight="251659264" behindDoc="0" locked="0" layoutInCell="1" hidden="0" allowOverlap="1">
+          <wp:anchor distT="0" distB="0" distL="114300" distR="114300" simplePos="0" relativeHeight="251659264" behindDoc="0" locked="0" layoutInCell="1" hidden="0" allowOverlap="1" wp14:anchorId="6C9FA637" wp14:editId="43B87122">
             <wp:simplePos x="0" y="0"/>
             <wp:positionH relativeFrom="margin">
               <wp:posOffset>-114299</wp:posOffset>
@@ -194,7 +194,13 @@
         <w:rPr>
           <w:b/>
         </w:rPr>
-        <w:t>1.0</w:t>
+        <w:t>2</w:t>
+      </w:r>
+      <w:r>
+        <w:rPr>
+          <w:b/>
+        </w:rPr>
+        <w:t>.0</w:t>
       </w:r>
     </w:p>
     <w:p>
@@ -205,8 +211,6 @@
           <w:color w:val="999999"/>
         </w:rPr>
       </w:pPr>
-      <w:bookmarkStart w:id="5" w:name="_GoBack"/>
-      <w:bookmarkEnd w:id="5"/>
       <w:r>
         <w:rPr>
           <w:b/>
@@ -226,15 +230,15 @@
           <w:szCs w:val="48"/>
         </w:rPr>
       </w:pPr>
-      <w:bookmarkStart w:id="6" w:name="_l0poj5uo1qme" w:colFirst="0" w:colLast="0"/>
-      <w:bookmarkEnd w:id="6"/>
+      <w:bookmarkStart w:id="5" w:name="_l0poj5uo1qme" w:colFirst="0" w:colLast="0"/>
+      <w:bookmarkEnd w:id="5"/>
       <w:r>
         <w:rPr>
           <w:noProof/>
           <w:lang w:val="en-US"/>
         </w:rPr>
         <w:drawing>
-          <wp:inline distT="0" distB="0" distL="0" distR="0">
+          <wp:inline distT="0" distB="0" distL="0" distR="0" wp14:anchorId="15D90796" wp14:editId="4204BDFD">
             <wp:extent cx="5943600" cy="3009900"/>
             <wp:effectExtent l="0" t="0" r="0" b="0"/>
             <wp:docPr id="1" name="image3.jpg"/>
@@ -287,8 +291,8 @@
           <w:szCs w:val="48"/>
         </w:rPr>
       </w:pPr>
-      <w:bookmarkStart w:id="7" w:name="_whbjx426p9hs" w:colFirst="0" w:colLast="0"/>
-      <w:bookmarkEnd w:id="7"/>
+      <w:bookmarkStart w:id="6" w:name="_whbjx426p9hs" w:colFirst="0" w:colLast="0"/>
+      <w:bookmarkEnd w:id="6"/>
       <w:r>
         <w:br w:type="page"/>
       </w:r>
@@ -300,12 +304,12 @@
         <w:spacing w:before="480" w:after="180" w:line="240" w:lineRule="auto"/>
         <w:contextualSpacing w:val="0"/>
       </w:pPr>
-      <w:bookmarkStart w:id="8" w:name="_Toc513127937"/>
+      <w:bookmarkStart w:id="7" w:name="_Toc513127937"/>
       <w:r>
         <w:lastRenderedPageBreak/>
         <w:t>Document history</w:t>
       </w:r>
-      <w:bookmarkEnd w:id="8"/>
+      <w:bookmarkEnd w:id="7"/>
     </w:p>
     <w:tbl>
       <w:tblPr>
@@ -520,13 +524,16 @@
           <w:p>
             <w:pPr>
               <w:widowControl w:val="0"/>
-              <w:contextualSpacing w:val="0"/>
               <w:rPr>
                 <w:rFonts w:ascii="Calibri" w:eastAsia="Calibri" w:hAnsi="Calibri" w:cs="Calibri"/>
-                <w:sz w:val="22"/>
-                <w:szCs w:val="22"/>
-              </w:rPr>
-            </w:pPr>
+              </w:rPr>
+            </w:pPr>
+            <w:r>
+              <w:rPr>
+                <w:rFonts w:ascii="Calibri" w:eastAsia="Calibri" w:hAnsi="Calibri" w:cs="Calibri"/>
+              </w:rPr>
+              <w:t>05/15/2018</w:t>
+            </w:r>
           </w:p>
         </w:tc>
         <w:tc>
@@ -536,13 +543,16 @@
           <w:p>
             <w:pPr>
               <w:widowControl w:val="0"/>
-              <w:contextualSpacing w:val="0"/>
               <w:rPr>
                 <w:rFonts w:ascii="Calibri" w:eastAsia="Calibri" w:hAnsi="Calibri" w:cs="Calibri"/>
-                <w:sz w:val="22"/>
-                <w:szCs w:val="22"/>
-              </w:rPr>
-            </w:pPr>
+              </w:rPr>
+            </w:pPr>
+            <w:r>
+              <w:rPr>
+                <w:rFonts w:ascii="Calibri" w:eastAsia="Calibri" w:hAnsi="Calibri" w:cs="Calibri"/>
+              </w:rPr>
+              <w:t>2.0</w:t>
+            </w:r>
           </w:p>
         </w:tc>
         <w:tc>
@@ -552,13 +562,32 @@
           <w:p>
             <w:pPr>
               <w:widowControl w:val="0"/>
-              <w:contextualSpacing w:val="0"/>
               <w:rPr>
                 <w:rFonts w:ascii="Calibri" w:eastAsia="Calibri" w:hAnsi="Calibri" w:cs="Calibri"/>
-                <w:sz w:val="22"/>
-                <w:szCs w:val="22"/>
-              </w:rPr>
-            </w:pPr>
+              </w:rPr>
+            </w:pPr>
+            <w:proofErr w:type="spellStart"/>
+            <w:r>
+              <w:rPr>
+                <w:rFonts w:ascii="Calibri" w:eastAsia="Calibri" w:hAnsi="Calibri" w:cs="Calibri"/>
+              </w:rPr>
+              <w:t>Ninad</w:t>
+            </w:r>
+            <w:proofErr w:type="spellEnd"/>
+            <w:r>
+              <w:rPr>
+                <w:rFonts w:ascii="Calibri" w:eastAsia="Calibri" w:hAnsi="Calibri" w:cs="Calibri"/>
+              </w:rPr>
+              <w:t xml:space="preserve"> </w:t>
+            </w:r>
+            <w:proofErr w:type="spellStart"/>
+            <w:r>
+              <w:rPr>
+                <w:rFonts w:ascii="Calibri" w:eastAsia="Calibri" w:hAnsi="Calibri" w:cs="Calibri"/>
+              </w:rPr>
+              <w:t>Ghike</w:t>
+            </w:r>
+            <w:proofErr w:type="spellEnd"/>
           </w:p>
         </w:tc>
         <w:tc>
@@ -568,13 +597,16 @@
           <w:p>
             <w:pPr>
               <w:widowControl w:val="0"/>
-              <w:contextualSpacing w:val="0"/>
               <w:rPr>
                 <w:rFonts w:ascii="Calibri" w:eastAsia="Calibri" w:hAnsi="Calibri" w:cs="Calibri"/>
-                <w:sz w:val="22"/>
-                <w:szCs w:val="22"/>
-              </w:rPr>
-            </w:pPr>
+              </w:rPr>
+            </w:pPr>
+            <w:r>
+              <w:rPr>
+                <w:rFonts w:ascii="Calibri" w:eastAsia="Calibri" w:hAnsi="Calibri" w:cs="Calibri"/>
+              </w:rPr>
+              <w:t>Update safe state</w:t>
+            </w:r>
           </w:p>
         </w:tc>
       </w:tr>
@@ -741,8 +773,8 @@
                 <w:szCs w:val="22"/>
               </w:rPr>
             </w:pPr>
-            <w:bookmarkStart w:id="9" w:name="_2s8eyo1" w:colFirst="0" w:colLast="0"/>
-            <w:bookmarkEnd w:id="9"/>
+            <w:bookmarkStart w:id="8" w:name="_2s8eyo1" w:colFirst="0" w:colLast="0"/>
+            <w:bookmarkEnd w:id="8"/>
           </w:p>
         </w:tc>
         <w:tc>
@@ -786,8 +818,8 @@
         <w:spacing w:before="480" w:after="180" w:line="240" w:lineRule="auto"/>
         <w:contextualSpacing w:val="0"/>
       </w:pPr>
-      <w:bookmarkStart w:id="10" w:name="_dksuaje1rr9b" w:colFirst="0" w:colLast="0"/>
-      <w:bookmarkEnd w:id="10"/>
+      <w:bookmarkStart w:id="9" w:name="_dksuaje1rr9b" w:colFirst="0" w:colLast="0"/>
+      <w:bookmarkEnd w:id="9"/>
     </w:p>
     <w:p>
       <w:pPr>
@@ -796,13 +828,13 @@
         <w:spacing w:before="480" w:after="180" w:line="240" w:lineRule="auto"/>
         <w:contextualSpacing w:val="0"/>
       </w:pPr>
-      <w:bookmarkStart w:id="11" w:name="_mpqza6jxmg1n" w:colFirst="0" w:colLast="0"/>
-      <w:bookmarkStart w:id="12" w:name="_Toc513127938"/>
-      <w:bookmarkEnd w:id="11"/>
+      <w:bookmarkStart w:id="10" w:name="_mpqza6jxmg1n" w:colFirst="0" w:colLast="0"/>
+      <w:bookmarkStart w:id="11" w:name="_Toc513127938"/>
+      <w:bookmarkEnd w:id="10"/>
       <w:r>
         <w:t>Table of Contents</w:t>
       </w:r>
-      <w:bookmarkEnd w:id="12"/>
+      <w:bookmarkEnd w:id="11"/>
     </w:p>
     <w:sdt>
       <w:sdtPr>
@@ -1083,11 +1115,11 @@
         <w:pStyle w:val="Heading1"/>
         <w:contextualSpacing w:val="0"/>
       </w:pPr>
-      <w:bookmarkStart w:id="13" w:name="_Toc513127939"/>
+      <w:bookmarkStart w:id="12" w:name="_Toc513127939"/>
       <w:r>
         <w:t>Purpose of the Technical Safety Concept</w:t>
       </w:r>
-      <w:bookmarkEnd w:id="13"/>
+      <w:bookmarkEnd w:id="12"/>
     </w:p>
     <w:p>
       <w:r>
@@ -1099,23 +1131,23 @@
         <w:pStyle w:val="Heading1"/>
         <w:contextualSpacing w:val="0"/>
       </w:pPr>
-      <w:bookmarkStart w:id="14" w:name="_Toc513127940"/>
+      <w:bookmarkStart w:id="13" w:name="_Toc513127940"/>
       <w:r>
         <w:lastRenderedPageBreak/>
         <w:t>Inputs to the Technical Safety Concept</w:t>
       </w:r>
-      <w:bookmarkEnd w:id="14"/>
+      <w:bookmarkEnd w:id="13"/>
     </w:p>
     <w:p>
       <w:pPr>
         <w:pStyle w:val="Heading1"/>
         <w:contextualSpacing w:val="0"/>
       </w:pPr>
-      <w:bookmarkStart w:id="15" w:name="_Toc513127941"/>
+      <w:bookmarkStart w:id="14" w:name="_Toc513127941"/>
       <w:r>
         <w:t>Functional Safety Requirements</w:t>
       </w:r>
-      <w:bookmarkEnd w:id="15"/>
+      <w:bookmarkEnd w:id="14"/>
     </w:p>
     <w:tbl>
       <w:tblPr>
@@ -1409,7 +1441,7 @@
               <w:spacing w:line="240" w:lineRule="auto"/>
             </w:pPr>
             <w:r>
-              <w:t>OFF</w:t>
+              <w:t>LDW will set the oscillating torque amplitude to 0</w:t>
             </w:r>
           </w:p>
         </w:tc>
@@ -1547,7 +1579,15 @@
               <w:spacing w:line="240" w:lineRule="auto"/>
             </w:pPr>
             <w:r>
-              <w:t>OFF</w:t>
+              <w:t xml:space="preserve">LDW will set the oscillating torque </w:t>
+            </w:r>
+            <w:r>
+              <w:t xml:space="preserve">amplitude </w:t>
+            </w:r>
+            <w:bookmarkStart w:id="15" w:name="_GoBack"/>
+            <w:bookmarkEnd w:id="15"/>
+            <w:r>
+              <w:t>to 0</w:t>
             </w:r>
           </w:p>
         </w:tc>
@@ -1685,7 +1725,7 @@
               <w:spacing w:line="240" w:lineRule="auto"/>
             </w:pPr>
             <w:r>
-              <w:t>OFF</w:t>
+              <w:t>LDW will set the oscillating torque amplitude to 0</w:t>
             </w:r>
           </w:p>
         </w:tc>
@@ -1712,7 +1752,7 @@
           <w:lang w:val="en-US"/>
         </w:rPr>
         <w:drawing>
-          <wp:inline distT="0" distB="0" distL="0" distR="0" wp14:anchorId="363CAFF1" wp14:editId="4982AFC8">
+          <wp:inline distT="0" distB="0" distL="0" distR="0" wp14:anchorId="4AF96B1A" wp14:editId="5D8E9644">
             <wp:extent cx="5943600" cy="3316605"/>
             <wp:effectExtent l="0" t="0" r="0" b="0"/>
             <wp:docPr id="4" name="Picture 4"/>
@@ -2490,15 +2530,7 @@
     </w:p>
     <w:p>
       <w:r>
-        <w:t>(</w:t>
-      </w:r>
-      <w:proofErr w:type="gramStart"/>
-      <w:r>
-        <w:t>derived</w:t>
-      </w:r>
-      <w:proofErr w:type="gramEnd"/>
-      <w:r>
-        <w:t xml:space="preserve"> in the functional safety concept)</w:t>
+        <w:t>(derived in the functional safety concept)</w:t>
       </w:r>
     </w:p>
     <w:tbl>
@@ -3160,7 +3192,7 @@
               <w:spacing w:line="240" w:lineRule="auto"/>
             </w:pPr>
             <w:r>
-              <w:t>OFF</w:t>
+              <w:t>LDW will set the oscillating torque amplitude to 0</w:t>
             </w:r>
           </w:p>
         </w:tc>
@@ -3313,7 +3345,7 @@
               <w:spacing w:line="240" w:lineRule="auto"/>
             </w:pPr>
             <w:r>
-              <w:t>OFF</w:t>
+              <w:t>LDW will set the oscillating torque amplitude to 0</w:t>
             </w:r>
           </w:p>
         </w:tc>
@@ -3474,7 +3506,7 @@
               <w:spacing w:line="240" w:lineRule="auto"/>
             </w:pPr>
             <w:r>
-              <w:t>OFF</w:t>
+              <w:t>LDW will set the oscillating torque amplitude to 0</w:t>
             </w:r>
           </w:p>
         </w:tc>
@@ -3636,14 +3668,8 @@
               <w:spacing w:line="240" w:lineRule="auto"/>
             </w:pPr>
             <w:r>
-              <w:t>OFF</w:t>
-            </w:r>
-          </w:p>
-          <w:p>
-            <w:pPr>
-              <w:widowControl w:val="0"/>
-              <w:spacing w:line="240" w:lineRule="auto"/>
-            </w:pPr>
+              <w:t>LDW will set the oscillating torque amplitude to 0</w:t>
+            </w:r>
           </w:p>
         </w:tc>
       </w:tr>
@@ -3710,15 +3736,7 @@
               <w:widowControl w:val="0"/>
             </w:pPr>
             <w:r>
-              <w:t xml:space="preserve">The system shall perform memory check of the EPS ECU at </w:t>
-            </w:r>
-            <w:proofErr w:type="spellStart"/>
-            <w:r>
-              <w:t>bootup</w:t>
-            </w:r>
-            <w:proofErr w:type="spellEnd"/>
-            <w:r>
-              <w:t xml:space="preserve"> to look for memory related faults.</w:t>
+              <w:t>The system shall perform memory check of the EPS ECU at bootup to look for memory related faults.</w:t>
             </w:r>
           </w:p>
         </w:tc>
@@ -3798,7 +3816,7 @@
               <w:spacing w:line="240" w:lineRule="auto"/>
             </w:pPr>
             <w:r>
-              <w:t>OFF</w:t>
+              <w:t>LDW will set the oscillating torque amplitude to 0</w:t>
             </w:r>
           </w:p>
         </w:tc>
@@ -3819,15 +3837,7 @@
     </w:p>
     <w:p>
       <w:r>
-        <w:t>(</w:t>
-      </w:r>
-      <w:proofErr w:type="gramStart"/>
-      <w:r>
-        <w:t>derived</w:t>
-      </w:r>
-      <w:proofErr w:type="gramEnd"/>
-      <w:r>
-        <w:t xml:space="preserve"> in the functional safety concept)</w:t>
+        <w:t>(derived in the functional safety concept)</w:t>
       </w:r>
     </w:p>
     <w:tbl>
@@ -5575,15 +5585,7 @@
     </w:p>
     <w:p>
       <w:r>
-        <w:t>(</w:t>
-      </w:r>
-      <w:proofErr w:type="gramStart"/>
-      <w:r>
-        <w:t>derived</w:t>
-      </w:r>
-      <w:proofErr w:type="gramEnd"/>
-      <w:r>
-        <w:t xml:space="preserve"> in the functional safety concept)</w:t>
+        <w:t>(derived in the functional safety concept)</w:t>
       </w:r>
     </w:p>
     <w:p/>
@@ -7353,7 +7355,7 @@
           <w:lang w:val="en-US"/>
         </w:rPr>
         <w:drawing>
-          <wp:inline distT="0" distB="0" distL="0" distR="0">
+          <wp:inline distT="0" distB="0" distL="0" distR="0" wp14:anchorId="42279608" wp14:editId="03B376E5">
             <wp:extent cx="5943600" cy="3341920"/>
             <wp:effectExtent l="0" t="0" r="0" b="0"/>
             <wp:docPr id="5" name="Picture 5"/>
@@ -7927,7 +7929,7 @@
 </file>
 
 <file path=word/styles.xml><?xml version="1.0" encoding="utf-8"?>
-<w:styles xmlns:mc="http://schemas.openxmlformats.org/markup-compatibility/2006" xmlns:r="http://schemas.openxmlformats.org/officeDocument/2006/relationships" xmlns:w="http://schemas.openxmlformats.org/wordprocessingml/2006/main" xmlns:w14="http://schemas.microsoft.com/office/word/2010/wordml" xmlns:w15="http://schemas.microsoft.com/office/word/2012/wordml" mc:Ignorable="w14 w15">
+<w:styles xmlns:mc="http://schemas.openxmlformats.org/markup-compatibility/2006" xmlns:r="http://schemas.openxmlformats.org/officeDocument/2006/relationships" xmlns:w="http://schemas.openxmlformats.org/wordprocessingml/2006/main" xmlns:w14="http://schemas.microsoft.com/office/word/2010/wordml" xmlns:w15="http://schemas.microsoft.com/office/word/2012/wordml" xmlns:w16cid="http://schemas.microsoft.com/office/word/2016/wordml/cid" xmlns:w16se="http://schemas.microsoft.com/office/word/2015/wordml/symex" mc:Ignorable="w14 w15 w16se w16cid">
   <w:docDefaults>
     <w:rPrDefault>
       <w:rPr>
@@ -7951,7 +7953,7 @@
       </w:pPr>
     </w:pPrDefault>
   </w:docDefaults>
-  <w:latentStyles w:defLockedState="0" w:defUIPriority="99" w:defSemiHidden="0" w:defUnhideWhenUsed="0" w:defQFormat="0" w:count="371">
+  <w:latentStyles w:defLockedState="0" w:defUIPriority="99" w:defSemiHidden="0" w:defUnhideWhenUsed="0" w:defQFormat="0" w:count="375">
     <w:lsdException w:name="Normal" w:uiPriority="0" w:qFormat="1"/>
     <w:lsdException w:name="heading 1" w:uiPriority="9" w:qFormat="1"/>
     <w:lsdException w:name="heading 2" w:semiHidden="1" w:uiPriority="9" w:unhideWhenUsed="1" w:qFormat="1"/>
@@ -8323,6 +8325,10 @@
     <w:lsdException w:name="List Table 5 Dark Accent 6" w:uiPriority="50"/>
     <w:lsdException w:name="List Table 6 Colorful Accent 6" w:uiPriority="51"/>
     <w:lsdException w:name="List Table 7 Colorful Accent 6" w:uiPriority="52"/>
+    <w:lsdException w:name="Mention" w:semiHidden="1" w:unhideWhenUsed="1"/>
+    <w:lsdException w:name="Smart Hyperlink" w:semiHidden="1" w:unhideWhenUsed="1"/>
+    <w:lsdException w:name="Hashtag" w:semiHidden="1" w:unhideWhenUsed="1"/>
+    <w:lsdException w:name="Unresolved Mention" w:semiHidden="1" w:unhideWhenUsed="1"/>
   </w:latentStyles>
   <w:style w:type="paragraph" w:default="1" w:styleId="Normal">
     <w:name w:val="Normal"/>

</xml_diff>